<commit_message>
UPDATE: AKV and leon3
</commit_message>
<xml_diff>
--- a/leon3.docx
+++ b/leon3.docx
@@ -1165,46 +1165,924 @@
     <w:p/>
     <w:p/>
     <w:p>
+      <w:r>
+        <w:t>Die getätigten Einstellungen ermöglichen es nun, mit Hilfe des Befehls:</w:t>
+      </w:r>
+    </w:p>
+    <w:p/>
+    <w:p>
+      <w:r>
+        <w:t>CODE:</w:t>
+      </w:r>
+    </w:p>
+    <w:p>
+      <w:proofErr w:type="spellStart"/>
+      <w:r>
+        <w:t>Make</w:t>
+      </w:r>
+      <w:proofErr w:type="spellEnd"/>
+      <w:r>
+        <w:t xml:space="preserve"> </w:t>
+      </w:r>
+      <w:proofErr w:type="spellStart"/>
+      <w:r>
+        <w:t>vivado</w:t>
+      </w:r>
+      <w:proofErr w:type="spellEnd"/>
+      <w:r>
+        <w:t xml:space="preserve"> </w:t>
+      </w:r>
+    </w:p>
+    <w:p/>
+    <w:p/>
+    <w:p>
+      <w:r>
+        <w:t xml:space="preserve">Die Synthese </w:t>
+      </w:r>
+      <w:r>
+        <w:t>anzustoßen</w:t>
+      </w:r>
+      <w:r>
+        <w:t>.</w:t>
+      </w:r>
+    </w:p>
+    <w:p/>
+    <w:p/>
+    <w:p/>
+    <w:p>
+      <w:r>
+        <w:t xml:space="preserve">Das erstellte </w:t>
+      </w:r>
+      <w:proofErr w:type="spellStart"/>
+      <w:r>
+        <w:t>Bitfile</w:t>
+      </w:r>
+      <w:proofErr w:type="spellEnd"/>
+      <w:r>
+        <w:t xml:space="preserve"> wird anschließend mittels des Hardwaremanagers von </w:t>
+      </w:r>
+      <w:proofErr w:type="spellStart"/>
+      <w:r>
+        <w:t>Vivado</w:t>
+      </w:r>
+      <w:proofErr w:type="spellEnd"/>
+      <w:r>
+        <w:t xml:space="preserve"> auf das Board geladen und gebootet.</w:t>
+      </w:r>
+    </w:p>
+    <w:p/>
+    <w:p/>
+    <w:p/>
+    <w:p/>
+    <w:p/>
+    <w:p>
+      <w:r>
+        <w:t>-&gt;</w:t>
+      </w:r>
+      <w:r>
+        <w:t xml:space="preserve">Die Standardkonfiguration legt die Systemfrequenz auf 70MHz fest. </w:t>
+      </w:r>
+    </w:p>
+    <w:p/>
+    <w:p>
+      <w:pPr>
+        <w:ind w:firstLine="708"/>
+      </w:pPr>
+      <w:r>
+        <w:t>-&gt;</w:t>
+      </w:r>
+      <w:r>
+        <w:t xml:space="preserve"> Der verwendete DDR2SPA-Controller kann mit bis zu 150MHz getaktet werden. Die Standardkonfiguration legt diese Frequenz bei 140MHz fest. Um diesen DDR2SPA-Controller zu verwenden, muss dieser im \</w:t>
+      </w:r>
+      <w:proofErr w:type="spellStart"/>
+      <w:r>
+        <w:t>emph</w:t>
+      </w:r>
+      <w:proofErr w:type="spellEnd"/>
+      <w:r>
+        <w:t>{</w:t>
+      </w:r>
+      <w:proofErr w:type="spellStart"/>
+      <w:r>
+        <w:t>xconfig</w:t>
+      </w:r>
+      <w:proofErr w:type="spellEnd"/>
+      <w:r>
+        <w:t>}-Menü aktiviert werden und die Parameter mit folgenden Werten versehen werden:</w:t>
+      </w:r>
+    </w:p>
+    <w:p/>
+    <w:p>
+      <w:r>
+        <w:t xml:space="preserve">- </w:t>
+      </w:r>
+      <w:proofErr w:type="spellStart"/>
+      <w:r>
+        <w:t>Enable</w:t>
+      </w:r>
+      <w:proofErr w:type="spellEnd"/>
+      <w:r>
+        <w:t xml:space="preserve"> power-on </w:t>
+      </w:r>
+      <w:proofErr w:type="spellStart"/>
+      <w:r>
+        <w:t>initialization</w:t>
+      </w:r>
+      <w:proofErr w:type="spellEnd"/>
+      <w:r>
+        <w:t>:       Yes</w:t>
+      </w:r>
+    </w:p>
+    <w:p>
+      <w:r>
+        <w:t xml:space="preserve">- DDR </w:t>
+      </w:r>
+      <w:proofErr w:type="spellStart"/>
+      <w:r>
+        <w:t>clock</w:t>
+      </w:r>
+      <w:proofErr w:type="spellEnd"/>
+      <w:r>
+        <w:t xml:space="preserve"> </w:t>
+      </w:r>
+      <w:proofErr w:type="spellStart"/>
+      <w:r>
+        <w:t>is</w:t>
+      </w:r>
+      <w:proofErr w:type="spellEnd"/>
+      <w:r>
+        <w:t xml:space="preserve"> </w:t>
+      </w:r>
+      <w:proofErr w:type="spellStart"/>
+      <w:r>
+        <w:t>aligned</w:t>
+      </w:r>
+      <w:proofErr w:type="spellEnd"/>
+      <w:r>
+        <w:t xml:space="preserve"> </w:t>
+      </w:r>
+      <w:proofErr w:type="spellStart"/>
+      <w:r>
+        <w:t>to</w:t>
+      </w:r>
+      <w:proofErr w:type="spellEnd"/>
+      <w:r>
+        <w:t xml:space="preserve"> </w:t>
+      </w:r>
+      <w:proofErr w:type="spellStart"/>
+      <w:r>
+        <w:t>system</w:t>
+      </w:r>
+      <w:proofErr w:type="spellEnd"/>
+      <w:r>
+        <w:t xml:space="preserve"> </w:t>
+      </w:r>
+      <w:proofErr w:type="spellStart"/>
+      <w:r>
+        <w:t>clock</w:t>
+      </w:r>
+      <w:proofErr w:type="spellEnd"/>
+      <w:r>
+        <w:t xml:space="preserve">: </w:t>
+      </w:r>
+      <w:proofErr w:type="spellStart"/>
+      <w:r>
+        <w:t>No</w:t>
+      </w:r>
+      <w:proofErr w:type="spellEnd"/>
+    </w:p>
+    <w:p>
+      <w:r>
+        <w:t xml:space="preserve">- Memory </w:t>
+      </w:r>
+      <w:proofErr w:type="spellStart"/>
+      <w:r>
+        <w:t>Frequency</w:t>
+      </w:r>
+      <w:proofErr w:type="spellEnd"/>
+      <w:r>
+        <w:t>:                     140 MHz</w:t>
+      </w:r>
+    </w:p>
+    <w:p>
+      <w:r>
+        <w:t xml:space="preserve">- </w:t>
+      </w:r>
+      <w:proofErr w:type="spellStart"/>
+      <w:r>
+        <w:t>tRFC</w:t>
+      </w:r>
+      <w:proofErr w:type="spellEnd"/>
+      <w:r>
+        <w:t xml:space="preserve">:                                 130 </w:t>
+      </w:r>
+      <w:proofErr w:type="spellStart"/>
+      <w:r>
+        <w:t>ns</w:t>
+      </w:r>
+      <w:proofErr w:type="spellEnd"/>
+    </w:p>
+    <w:p>
+      <w:r>
+        <w:t xml:space="preserve">- </w:t>
+      </w:r>
+      <w:proofErr w:type="spellStart"/>
+      <w:r>
+        <w:t>Column</w:t>
+      </w:r>
+      <w:proofErr w:type="spellEnd"/>
+      <w:r>
+        <w:t xml:space="preserve"> </w:t>
+      </w:r>
+      <w:proofErr w:type="spellStart"/>
+      <w:r>
+        <w:t>address</w:t>
+      </w:r>
+      <w:proofErr w:type="spellEnd"/>
+      <w:r>
+        <w:t xml:space="preserve"> </w:t>
+      </w:r>
+      <w:proofErr w:type="spellStart"/>
+      <w:r>
+        <w:t>bits</w:t>
+      </w:r>
+      <w:proofErr w:type="spellEnd"/>
+      <w:r>
+        <w:t>:                  10</w:t>
+      </w:r>
+    </w:p>
+    <w:p>
+      <w:r>
+        <w:t xml:space="preserve">- Chip </w:t>
+      </w:r>
+      <w:proofErr w:type="spellStart"/>
+      <w:r>
+        <w:t>select</w:t>
+      </w:r>
+      <w:proofErr w:type="spellEnd"/>
+      <w:r>
+        <w:t xml:space="preserve"> </w:t>
+      </w:r>
+      <w:proofErr w:type="spellStart"/>
+      <w:r>
+        <w:t>bank</w:t>
+      </w:r>
+      <w:proofErr w:type="spellEnd"/>
+      <w:r>
+        <w:t xml:space="preserve"> </w:t>
+      </w:r>
+      <w:proofErr w:type="spellStart"/>
+      <w:r>
+        <w:t>size</w:t>
+      </w:r>
+      <w:proofErr w:type="spellEnd"/>
+      <w:r>
+        <w:t>:                128 Mbyte</w:t>
+      </w:r>
+    </w:p>
+    <w:p>
+      <w:r>
+        <w:t xml:space="preserve">- Data </w:t>
+      </w:r>
+      <w:proofErr w:type="spellStart"/>
+      <w:r>
+        <w:t>width</w:t>
+      </w:r>
+      <w:proofErr w:type="spellEnd"/>
+      <w:r>
+        <w:t>:                           16</w:t>
+      </w:r>
+    </w:p>
+    <w:p/>
+    <w:p>
+      <w:r>
+        <w:tab/>
+      </w:r>
+    </w:p>
+    <w:p>
+      <w:r>
+        <w:t>-&gt;</w:t>
+      </w:r>
+      <w:r>
+        <w:t xml:space="preserve">Wenn der </w:t>
+      </w:r>
+      <w:r>
+        <w:t>\</w:t>
+      </w:r>
+      <w:proofErr w:type="spellStart"/>
+      <w:r>
+        <w:t>ac</w:t>
+      </w:r>
+      <w:proofErr w:type="spellEnd"/>
+      <w:r>
+        <w:t>{</w:t>
+      </w:r>
+      <w:proofErr w:type="spellStart"/>
+      <w:r>
+        <w:t>mig</w:t>
+      </w:r>
+      <w:proofErr w:type="spellEnd"/>
+      <w:r>
+        <w:t>}</w:t>
+      </w:r>
+      <w:r>
+        <w:t>-Controller aktiviert ist</w:t>
+      </w:r>
+      <w:r>
+        <w:t>,</w:t>
+      </w:r>
+      <w:r>
+        <w:t xml:space="preserve"> läuft dieser mit einer Frequenz von 70 MHz und der DDR2-Speicher mit 280MHz.</w:t>
+      </w:r>
+    </w:p>
+    <w:p/>
+    <w:p/>
+    <w:p>
+      <w:r>
+        <w:t>-&gt;Die \</w:t>
+      </w:r>
+      <w:proofErr w:type="spellStart"/>
+      <w:r>
+        <w:t>ac</w:t>
+      </w:r>
+      <w:proofErr w:type="spellEnd"/>
+      <w:r>
+        <w:t>{</w:t>
+      </w:r>
+      <w:proofErr w:type="spellStart"/>
+      <w:r>
+        <w:t>ahb</w:t>
+      </w:r>
+      <w:proofErr w:type="spellEnd"/>
+      <w:r>
+        <w:t>}-</w:t>
+      </w:r>
+      <w:proofErr w:type="spellStart"/>
+      <w:r>
+        <w:t>Clock</w:t>
+      </w:r>
+      <w:proofErr w:type="spellEnd"/>
+      <w:r>
+        <w:t xml:space="preserve"> wird vom \</w:t>
+      </w:r>
+      <w:proofErr w:type="spellStart"/>
+      <w:r>
+        <w:t>ac</w:t>
+      </w:r>
+      <w:proofErr w:type="spellEnd"/>
+      <w:r>
+        <w:t>{mmcm}-Modul in dem \</w:t>
+      </w:r>
+      <w:proofErr w:type="spellStart"/>
+      <w:r>
+        <w:t>ac</w:t>
+      </w:r>
+      <w:proofErr w:type="spellEnd"/>
+      <w:r>
+        <w:t>{</w:t>
+      </w:r>
+      <w:proofErr w:type="spellStart"/>
+      <w:r>
+        <w:t>mig</w:t>
+      </w:r>
+      <w:proofErr w:type="spellEnd"/>
+      <w:r>
+        <w:t xml:space="preserve">}-Controller generiert und kann mit Hilfe des </w:t>
+      </w:r>
+      <w:proofErr w:type="spellStart"/>
+      <w:r>
+        <w:t>Xilinx</w:t>
+      </w:r>
+      <w:proofErr w:type="spellEnd"/>
+      <w:r>
+        <w:t xml:space="preserve"> \</w:t>
+      </w:r>
+      <w:proofErr w:type="spellStart"/>
+      <w:r>
+        <w:t>ac</w:t>
+      </w:r>
+      <w:proofErr w:type="spellEnd"/>
+      <w:r>
+        <w:t>{</w:t>
+      </w:r>
+      <w:proofErr w:type="spellStart"/>
+      <w:r>
+        <w:t>coregen</w:t>
+      </w:r>
+      <w:proofErr w:type="spellEnd"/>
+      <w:proofErr w:type="gramStart"/>
+      <w:r>
+        <w:t>} gest</w:t>
+      </w:r>
+      <w:r>
+        <w:t>euert</w:t>
+      </w:r>
+      <w:proofErr w:type="gramEnd"/>
+      <w:r>
+        <w:t xml:space="preserve"> werden. Wenn der \</w:t>
+      </w:r>
+      <w:proofErr w:type="spellStart"/>
+      <w:r>
+        <w:t>ac</w:t>
+      </w:r>
+      <w:proofErr w:type="spellEnd"/>
+      <w:r>
+        <w:t>{</w:t>
+      </w:r>
+      <w:proofErr w:type="spellStart"/>
+      <w:r>
+        <w:t>mig</w:t>
+      </w:r>
+      <w:proofErr w:type="spellEnd"/>
+      <w:r>
+        <w:t>}-Controller nicht zur Verfügung steht</w:t>
+      </w:r>
+      <w:proofErr w:type="gramStart"/>
+      <w:r>
+        <w:t>, wird</w:t>
+      </w:r>
+      <w:proofErr w:type="gramEnd"/>
+      <w:r>
+        <w:t xml:space="preserve"> die \</w:t>
+      </w:r>
+      <w:proofErr w:type="spellStart"/>
+      <w:r>
+        <w:t>ac</w:t>
+      </w:r>
+      <w:proofErr w:type="spellEnd"/>
+      <w:r>
+        <w:t>{</w:t>
+      </w:r>
+      <w:proofErr w:type="spellStart"/>
+      <w:r>
+        <w:t>ahb</w:t>
+      </w:r>
+      <w:proofErr w:type="spellEnd"/>
+      <w:r>
+        <w:t>}-</w:t>
+      </w:r>
+      <w:proofErr w:type="spellStart"/>
+      <w:r>
+        <w:t>Clock</w:t>
+      </w:r>
+      <w:proofErr w:type="spellEnd"/>
+      <w:r>
+        <w:t xml:space="preserve"> von dem CLKGEN erstellt und via \</w:t>
+      </w:r>
+      <w:proofErr w:type="spellStart"/>
+      <w:r>
+        <w:t>emph</w:t>
+      </w:r>
+      <w:proofErr w:type="spellEnd"/>
+      <w:r>
+        <w:t>{</w:t>
+      </w:r>
+      <w:proofErr w:type="spellStart"/>
+      <w:r>
+        <w:t>xconfig</w:t>
+      </w:r>
+      <w:proofErr w:type="spellEnd"/>
+      <w:r>
+        <w:t>} kontrolliert.</w:t>
+      </w:r>
+    </w:p>
+    <w:p/>
+    <w:p>
+      <w:r>
+        <w:t>-&gt;LED-Statusanzeige</w:t>
+      </w:r>
+    </w:p>
+    <w:p>
+      <w:r>
+        <w:tab/>
+        <w:t xml:space="preserve">-LED 0/1: zeigen USB-UART RX/TX Aktivitäten an. </w:t>
+      </w:r>
+    </w:p>
+    <w:p>
+      <w:r>
+        <w:tab/>
+        <w:t>-LED 2: \</w:t>
+      </w:r>
+      <w:proofErr w:type="spellStart"/>
+      <w:r>
+        <w:t>ac</w:t>
+      </w:r>
+      <w:proofErr w:type="spellEnd"/>
+      <w:r>
+        <w:t>{</w:t>
+      </w:r>
+      <w:proofErr w:type="spellStart"/>
+      <w:r>
+        <w:t>dsu</w:t>
+      </w:r>
+      <w:proofErr w:type="spellEnd"/>
+      <w:r>
+        <w:t xml:space="preserve">} </w:t>
+      </w:r>
+      <w:proofErr w:type="spellStart"/>
+      <w:r>
+        <w:t>Debug</w:t>
+      </w:r>
+      <w:proofErr w:type="spellEnd"/>
+      <w:r>
+        <w:t>-Modus</w:t>
+      </w:r>
+    </w:p>
+    <w:p>
+      <w:r>
+        <w:tab/>
+        <w:t>-LED 3: zeigt den Prozessor im Fehlermodus an</w:t>
+      </w:r>
+    </w:p>
+    <w:p>
+      <w:r>
+        <w:tab/>
+        <w:t>-LED 4: stellt das Ende des Kalibrierungsvorganges für den Speichercontroller dar</w:t>
+      </w:r>
+    </w:p>
+    <w:p/>
+    <w:p/>
+    <w:p>
+      <w:r>
+        <w:t>Die \</w:t>
+      </w:r>
+      <w:proofErr w:type="spellStart"/>
+      <w:r>
+        <w:t>ac</w:t>
+      </w:r>
+      <w:proofErr w:type="spellEnd"/>
+      <w:r>
+        <w:t>{</w:t>
+      </w:r>
+      <w:proofErr w:type="spellStart"/>
+      <w:r>
+        <w:t>dsu</w:t>
+      </w:r>
+      <w:proofErr w:type="spellEnd"/>
+      <w:r>
+        <w:t xml:space="preserve">}-Schnittstelle ist aktiviert und über den USB/UART-Port zugänglich. </w:t>
+      </w:r>
+    </w:p>
+    <w:p>
+      <w:r>
+        <w:t xml:space="preserve">Für die Ausgabe wird empfohlen das Debugging-Tool von </w:t>
+      </w:r>
+      <w:proofErr w:type="spellStart"/>
+      <w:r>
+        <w:t>Gaisler</w:t>
+      </w:r>
+      <w:proofErr w:type="spellEnd"/>
+      <w:r>
+        <w:t xml:space="preserve"> zu benutzen, welches den Namen \</w:t>
+      </w:r>
+      <w:proofErr w:type="spellStart"/>
+      <w:r>
+        <w:t>emph</w:t>
+      </w:r>
+      <w:proofErr w:type="spellEnd"/>
+      <w:r>
+        <w:t xml:space="preserve">{GRMON} trägt und auf der Herstellerseite kostenfrei heruntergeladen werden kann. </w:t>
+      </w:r>
+    </w:p>
+    <w:p/>
+    <w:p>
+      <w:r>
+        <w:t xml:space="preserve">Dieses Tool bietet verschiedene Aufrufparameter, welche in dem Manual näher beschrieben sind. </w:t>
+      </w:r>
+    </w:p>
+    <w:p/>
+    <w:p>
+      <w:r>
+        <w:t>In diesem Fall wird der \</w:t>
+      </w:r>
+      <w:proofErr w:type="spellStart"/>
+      <w:r>
+        <w:t>emph</w:t>
+      </w:r>
+      <w:proofErr w:type="spellEnd"/>
+      <w:r>
+        <w:t>{GRMON} mit folgendem Aufruf gestartet:</w:t>
+      </w:r>
+    </w:p>
+    <w:p/>
+    <w:p>
+      <w:r>
+        <w:t>CODE:</w:t>
+      </w:r>
+    </w:p>
+    <w:p>
+      <w:r>
+        <w:t>./</w:t>
+      </w:r>
+      <w:proofErr w:type="spellStart"/>
+      <w:r>
+        <w:t>grmon</w:t>
+      </w:r>
+      <w:proofErr w:type="spellEnd"/>
+      <w:r>
+        <w:t xml:space="preserve"> –</w:t>
+      </w:r>
+      <w:proofErr w:type="spellStart"/>
+      <w:r>
+        <w:t>baud</w:t>
+      </w:r>
+      <w:proofErr w:type="spellEnd"/>
+      <w:r>
+        <w:t xml:space="preserve"> 46800 –</w:t>
+      </w:r>
+      <w:proofErr w:type="spellStart"/>
+      <w:r>
+        <w:t>uart</w:t>
+      </w:r>
+      <w:proofErr w:type="spellEnd"/>
+      <w:r>
+        <w:t xml:space="preserve"> /</w:t>
+      </w:r>
+      <w:proofErr w:type="spellStart"/>
+      <w:r>
+        <w:t>dev</w:t>
+      </w:r>
+      <w:proofErr w:type="spellEnd"/>
+      <w:r>
+        <w:t>/ttyUSB1 –u –</w:t>
+      </w:r>
+      <w:proofErr w:type="spellStart"/>
+      <w:r>
+        <w:t>nb</w:t>
+      </w:r>
+      <w:proofErr w:type="spellEnd"/>
+    </w:p>
+    <w:p/>
+    <w:p>
+      <w:proofErr w:type="spellStart"/>
+      <w:r>
+        <w:t>Erkärung</w:t>
+      </w:r>
+      <w:proofErr w:type="spellEnd"/>
+      <w:r>
+        <w:t>:</w:t>
+      </w:r>
+    </w:p>
+    <w:p>
+      <w:r>
+        <w:t>-baud \</w:t>
+      </w:r>
+      <w:proofErr w:type="spellStart"/>
+      <w:r>
+        <w:t>emph</w:t>
+      </w:r>
+      <w:proofErr w:type="spellEnd"/>
+      <w:r>
+        <w:t>{</w:t>
+      </w:r>
+      <w:proofErr w:type="spellStart"/>
+      <w:r>
+        <w:t>baudrate</w:t>
+      </w:r>
+      <w:proofErr w:type="spellEnd"/>
+      <w:r>
+        <w:t xml:space="preserve">}: Nutzen der angegebenen Baudrate. Die Standardeinstellung liegt bei 115200 </w:t>
+      </w:r>
+      <w:proofErr w:type="spellStart"/>
+      <w:r>
+        <w:t>baud</w:t>
+      </w:r>
+      <w:proofErr w:type="spellEnd"/>
+      <w:r>
+        <w:t>. Höhere Baudraten benötigten eine entsprechende Unterstützung des Zielsystems.</w:t>
+      </w:r>
+    </w:p>
+    <w:p/>
+    <w:p>
+      <w:r>
+        <w:t>-</w:t>
+      </w:r>
+      <w:proofErr w:type="spellStart"/>
+      <w:r>
+        <w:t>uart</w:t>
+      </w:r>
+      <w:proofErr w:type="spellEnd"/>
+      <w:r>
+        <w:t xml:space="preserve"> \</w:t>
+      </w:r>
+      <w:proofErr w:type="spellStart"/>
+      <w:r>
+        <w:t>emph</w:t>
+      </w:r>
+      <w:proofErr w:type="spellEnd"/>
+      <w:r>
+        <w:t>{</w:t>
+      </w:r>
+      <w:proofErr w:type="spellStart"/>
+      <w:r>
+        <w:t>device</w:t>
+      </w:r>
+      <w:proofErr w:type="spellEnd"/>
+      <w:r>
+        <w:t xml:space="preserve">}: </w:t>
+      </w:r>
+      <w:r>
+        <w:t>Standardmäßig nutzt der GRMON den ersten \</w:t>
+      </w:r>
+      <w:proofErr w:type="spellStart"/>
+      <w:r>
+        <w:t>ac</w:t>
+      </w:r>
+      <w:proofErr w:type="spellEnd"/>
+      <w:r>
+        <w:t>{</w:t>
+      </w:r>
+      <w:proofErr w:type="spellStart"/>
+      <w:r>
+        <w:t>uart</w:t>
+      </w:r>
+      <w:proofErr w:type="spellEnd"/>
+      <w:r>
+        <w:t>}-Port des Hostrechners. Diese Einstellung kann mit Hilfe der speziellen Angabe überschrieben werden und so sichergestellt werden, dass mit dem gewünschten Gerät kommuniziert wird.</w:t>
+      </w:r>
+    </w:p>
+    <w:p/>
+    <w:p>
+      <w:r>
+        <w:t>-u[</w:t>
+      </w:r>
+      <w:proofErr w:type="spellStart"/>
+      <w:r>
+        <w:t>device</w:t>
+      </w:r>
+      <w:proofErr w:type="spellEnd"/>
+      <w:r>
+        <w:t>]: Dieser Befehl versetzt den UART1-Port in den FIFO-</w:t>
+      </w:r>
+      <w:proofErr w:type="spellStart"/>
+      <w:r>
+        <w:t>Debug</w:t>
+      </w:r>
+      <w:proofErr w:type="spellEnd"/>
+      <w:r>
+        <w:t xml:space="preserve"> Modus, wenn die Hardware es unterstützt. Ist dies nicht gegeben, wird der Loop-back-Modus aktiviert. Dieser Modus ermöglicht es via GRMON über den \</w:t>
+      </w:r>
+      <w:proofErr w:type="spellStart"/>
+      <w:r>
+        <w:t>ac</w:t>
+      </w:r>
+      <w:proofErr w:type="spellEnd"/>
+      <w:r>
+        <w:t>{</w:t>
+      </w:r>
+      <w:proofErr w:type="spellStart"/>
+      <w:r>
+        <w:t>uart</w:t>
+      </w:r>
+      <w:proofErr w:type="spellEnd"/>
+      <w:r>
+        <w:t xml:space="preserve">} zu kommunizieren. </w:t>
+      </w:r>
+    </w:p>
+    <w:p/>
+    <w:p>
+      <w:r>
+        <w:t>-</w:t>
+      </w:r>
+      <w:proofErr w:type="spellStart"/>
+      <w:r>
+        <w:t>nb</w:t>
+      </w:r>
+      <w:proofErr w:type="spellEnd"/>
+      <w:r>
+        <w:t xml:space="preserve">: </w:t>
+      </w:r>
+      <w:r>
+        <w:t>Das System soll bei sogenannten „Error Traps“ nicht anhalten.</w:t>
+      </w:r>
+    </w:p>
+    <w:p/>
+    <w:p>
+      <w:r>
+        <w:t xml:space="preserve">Nach dem Start können durch den Befehl </w:t>
+      </w:r>
+    </w:p>
+    <w:p>
+      <w:r>
+        <w:br/>
+        <w:t>CODE:</w:t>
+      </w:r>
+    </w:p>
+    <w:p>
+      <w:r>
+        <w:t xml:space="preserve">Info </w:t>
+      </w:r>
+      <w:proofErr w:type="spellStart"/>
+      <w:r>
+        <w:t>sys</w:t>
+      </w:r>
+      <w:proofErr w:type="spellEnd"/>
+    </w:p>
+    <w:p/>
+    <w:p>
+      <w:r>
+        <w:t>Weitere Informationen zum System ausgegeben werden. Hierbei fällt auf, dass kein SDRAM gefunden wurde. Um dies zu beheben ist es nötig den Befehl</w:t>
+      </w:r>
+    </w:p>
+    <w:p/>
+    <w:p>
+      <w:r>
+        <w:t>CODE:</w:t>
+      </w:r>
+    </w:p>
+    <w:p>
+      <w:r>
+        <w:t xml:space="preserve">Ddr2delay </w:t>
+      </w:r>
+      <w:proofErr w:type="spellStart"/>
+      <w:r>
+        <w:t>scan</w:t>
+      </w:r>
+      <w:proofErr w:type="spellEnd"/>
+      <w:r>
+        <w:t xml:space="preserve"> </w:t>
+      </w:r>
+    </w:p>
+    <w:p/>
+    <w:p>
+      <w:r>
+        <w:t>Auszuführen.</w:t>
+      </w:r>
+    </w:p>
+    <w:p>
+      <w:r>
+        <w:t>Dieses Kommando führt eine Kalibrierungsroutine aus, die alle \</w:t>
+      </w:r>
+      <w:proofErr w:type="spellStart"/>
+      <w:r>
+        <w:t>emph</w:t>
+      </w:r>
+      <w:proofErr w:type="spellEnd"/>
+      <w:r>
+        <w:t>{</w:t>
+      </w:r>
+      <w:proofErr w:type="spellStart"/>
+      <w:r>
+        <w:t>tap</w:t>
+      </w:r>
+      <w:proofErr w:type="spellEnd"/>
+      <w:r>
+        <w:t>}- und \</w:t>
+      </w:r>
+      <w:proofErr w:type="spellStart"/>
+      <w:r>
+        <w:t>emph</w:t>
+      </w:r>
+      <w:proofErr w:type="spellEnd"/>
+      <w:r>
+        <w:t>{</w:t>
+      </w:r>
+      <w:proofErr w:type="spellStart"/>
+      <w:r>
+        <w:t>read</w:t>
+      </w:r>
+      <w:proofErr w:type="spellEnd"/>
+      <w:r>
+        <w:t xml:space="preserve">}-Verzögerungen durchsucht, um so eine funktionierende Einstellungen herzustellen. </w:t>
+      </w:r>
+    </w:p>
+    <w:p/>
+    <w:p>
+      <w:r>
+        <w:t>Der \</w:t>
+      </w:r>
+      <w:proofErr w:type="spellStart"/>
+      <w:r>
+        <w:t>emph</w:t>
+      </w:r>
+      <w:proofErr w:type="spellEnd"/>
+      <w:r>
+        <w:t>{GRMON} ist anschließend mit dem Befehl \</w:t>
+      </w:r>
+      <w:proofErr w:type="spellStart"/>
+      <w:r>
+        <w:t>emph</w:t>
+      </w:r>
+      <w:proofErr w:type="spellEnd"/>
+      <w:r>
+        <w:t>{</w:t>
+      </w:r>
+      <w:proofErr w:type="spellStart"/>
+      <w:r>
+        <w:t>quit</w:t>
+      </w:r>
+      <w:proofErr w:type="spellEnd"/>
+      <w:r>
+        <w:t xml:space="preserve">} zu beenden und erneut zu starten. </w:t>
+      </w:r>
+    </w:p>
+    <w:p/>
+    <w:p>
+      <w:r>
+        <w:t xml:space="preserve">Wiederholt man nun die Ausgabe der Systeminformationen, sollte SDRAM vorhanden sein. </w:t>
+      </w:r>
       <w:bookmarkStart w:id="0" w:name="_GoBack"/>
       <w:bookmarkEnd w:id="0"/>
-    </w:p>
-    <w:p/>
-    <w:p/>
-    <w:p/>
-    <w:p/>
-    <w:p/>
-    <w:p/>
-    <w:p>
-      <w:r>
-        <w:t>CODE:</w:t>
-      </w:r>
-    </w:p>
-    <w:p>
-      <w:proofErr w:type="spellStart"/>
-      <w:r>
-        <w:t>Make</w:t>
-      </w:r>
-      <w:proofErr w:type="spellEnd"/>
-      <w:r>
-        <w:t xml:space="preserve"> </w:t>
-      </w:r>
-      <w:proofErr w:type="spellStart"/>
-      <w:r>
-        <w:t>vivado</w:t>
-      </w:r>
-      <w:proofErr w:type="spellEnd"/>
-      <w:r>
-        <w:t xml:space="preserve"> </w:t>
-      </w:r>
-    </w:p>
-    <w:p/>
-    <w:p>
-      <w:r>
-        <w:t>anzustoßen</w:t>
-      </w:r>
-      <w:r>
-        <w:t>.</w:t>
-      </w:r>
     </w:p>
     <w:p/>
     <w:p/>
@@ -1983,7 +2861,7 @@
 </file>
 
 <file path=customXml/itemProps1.xml><?xml version="1.0" encoding="utf-8"?>
-<ds:datastoreItem xmlns:ds="http://schemas.openxmlformats.org/officeDocument/2006/customXml" ds:itemID="{5C4C78AF-8F55-6845-A4C3-5D4DA061D6C4}">
+<ds:datastoreItem xmlns:ds="http://schemas.openxmlformats.org/officeDocument/2006/customXml" ds:itemID="{67368111-3958-1C44-9460-8723187A231F}">
   <ds:schemaRefs>
     <ds:schemaRef ds:uri="http://schemas.openxmlformats.org/officeDocument/2006/bibliography"/>
   </ds:schemaRefs>

</xml_diff>